<commit_message>
Relatório 1. quase feito
</commit_message>
<xml_diff>
--- a/RelatórioPLOG.docx
+++ b/RelatórioPLOG.docx
@@ -127,7 +127,7 @@
                     </pic:cNvPicPr>
                   </pic:nvPicPr>
                   <pic:blipFill>
-                    <a:blip r:embed="rId4" cstate="print">
+                    <a:blip r:embed="rId7" cstate="print">
                       <a:extLst>
                         <a:ext uri="{28A0092B-C50C-407E-A947-70E740481C1C}">
                           <a14:useLocalDpi xmlns:a14="http://schemas.microsoft.com/office/drawing/2010/main" val="0"/>
@@ -390,10 +390,932 @@
     </w:p>
     <w:p>
       <w:pPr>
+        <w:jc w:val="center"/>
+        <w:rPr>
+          <w:rFonts w:ascii="Arial" w:hAnsi="Arial" w:cs="Arial"/>
+          <w:sz w:val="28"/>
+        </w:rPr>
+      </w:pPr>
+      <w:r>
+        <w:rPr>
+          <w:rFonts w:ascii="Arial" w:hAnsi="Arial" w:cs="Arial"/>
+          <w:sz w:val="28"/>
+        </w:rPr>
+        <w:lastRenderedPageBreak/>
+        <w:t>Índice</w:t>
+      </w:r>
+    </w:p>
+    <w:p>
+      <w:pPr>
+        <w:jc w:val="center"/>
+        <w:rPr>
+          <w:rFonts w:ascii="Arial" w:hAnsi="Arial" w:cs="Arial"/>
+          <w:sz w:val="28"/>
+        </w:rPr>
+      </w:pPr>
+    </w:p>
+    <w:p>
+      <w:pPr>
+        <w:jc w:val="center"/>
+        <w:rPr>
+          <w:rFonts w:ascii="Arial" w:hAnsi="Arial" w:cs="Arial"/>
+          <w:sz w:val="28"/>
+        </w:rPr>
+      </w:pPr>
+    </w:p>
+    <w:p>
+      <w:pPr>
+        <w:jc w:val="center"/>
+        <w:rPr>
+          <w:rFonts w:ascii="Arial" w:hAnsi="Arial" w:cs="Arial"/>
+          <w:sz w:val="28"/>
+        </w:rPr>
+      </w:pPr>
+    </w:p>
+    <w:p>
+      <w:pPr>
+        <w:jc w:val="center"/>
+        <w:rPr>
+          <w:rFonts w:ascii="Arial" w:hAnsi="Arial" w:cs="Arial"/>
+          <w:sz w:val="28"/>
+        </w:rPr>
+      </w:pPr>
+    </w:p>
+    <w:p>
+      <w:pPr>
+        <w:jc w:val="center"/>
+        <w:rPr>
+          <w:rFonts w:ascii="Arial" w:hAnsi="Arial" w:cs="Arial"/>
+          <w:sz w:val="28"/>
+        </w:rPr>
+      </w:pPr>
+    </w:p>
+    <w:p>
+      <w:pPr>
+        <w:jc w:val="center"/>
+        <w:rPr>
+          <w:rFonts w:ascii="Arial" w:hAnsi="Arial" w:cs="Arial"/>
+          <w:sz w:val="28"/>
+        </w:rPr>
+      </w:pPr>
+    </w:p>
+    <w:p>
+      <w:pPr>
+        <w:jc w:val="center"/>
+        <w:rPr>
+          <w:rFonts w:ascii="Arial" w:hAnsi="Arial" w:cs="Arial"/>
+          <w:sz w:val="28"/>
+        </w:rPr>
+      </w:pPr>
+    </w:p>
+    <w:p>
+      <w:pPr>
+        <w:jc w:val="center"/>
+        <w:rPr>
+          <w:rFonts w:ascii="Arial" w:hAnsi="Arial" w:cs="Arial"/>
+          <w:sz w:val="28"/>
+        </w:rPr>
+      </w:pPr>
+    </w:p>
+    <w:p>
+      <w:pPr>
+        <w:jc w:val="center"/>
+        <w:rPr>
+          <w:rFonts w:ascii="Arial" w:hAnsi="Arial" w:cs="Arial"/>
+          <w:sz w:val="28"/>
+        </w:rPr>
+      </w:pPr>
+    </w:p>
+    <w:p>
+      <w:pPr>
+        <w:jc w:val="center"/>
+        <w:rPr>
+          <w:rFonts w:ascii="Arial" w:hAnsi="Arial" w:cs="Arial"/>
+          <w:sz w:val="28"/>
+        </w:rPr>
+      </w:pPr>
+    </w:p>
+    <w:p>
+      <w:pPr>
+        <w:jc w:val="center"/>
+        <w:rPr>
+          <w:rFonts w:ascii="Arial" w:hAnsi="Arial" w:cs="Arial"/>
+          <w:sz w:val="28"/>
+        </w:rPr>
+      </w:pPr>
+    </w:p>
+    <w:p>
+      <w:pPr>
+        <w:jc w:val="center"/>
+        <w:rPr>
+          <w:rFonts w:ascii="Arial" w:hAnsi="Arial" w:cs="Arial"/>
+          <w:sz w:val="28"/>
+        </w:rPr>
+      </w:pPr>
+    </w:p>
+    <w:p>
+      <w:pPr>
+        <w:jc w:val="center"/>
+        <w:rPr>
+          <w:rFonts w:ascii="Arial" w:hAnsi="Arial" w:cs="Arial"/>
+          <w:sz w:val="28"/>
+        </w:rPr>
+      </w:pPr>
+    </w:p>
+    <w:p>
+      <w:pPr>
+        <w:jc w:val="center"/>
+        <w:rPr>
+          <w:rFonts w:ascii="Arial" w:hAnsi="Arial" w:cs="Arial"/>
+          <w:sz w:val="28"/>
+        </w:rPr>
+      </w:pPr>
+    </w:p>
+    <w:p>
+      <w:pPr>
+        <w:jc w:val="center"/>
+        <w:rPr>
+          <w:rFonts w:ascii="Arial" w:hAnsi="Arial" w:cs="Arial"/>
+          <w:sz w:val="28"/>
+        </w:rPr>
+      </w:pPr>
+    </w:p>
+    <w:p>
+      <w:pPr>
+        <w:jc w:val="center"/>
+        <w:rPr>
+          <w:rFonts w:ascii="Arial" w:hAnsi="Arial" w:cs="Arial"/>
+          <w:sz w:val="28"/>
+        </w:rPr>
+      </w:pPr>
+    </w:p>
+    <w:p>
+      <w:pPr>
+        <w:jc w:val="center"/>
+        <w:rPr>
+          <w:rFonts w:ascii="Arial" w:hAnsi="Arial" w:cs="Arial"/>
+          <w:sz w:val="28"/>
+        </w:rPr>
+      </w:pPr>
+    </w:p>
+    <w:p>
+      <w:pPr>
+        <w:jc w:val="center"/>
+        <w:rPr>
+          <w:rFonts w:ascii="Arial" w:hAnsi="Arial" w:cs="Arial"/>
+          <w:sz w:val="28"/>
+        </w:rPr>
+      </w:pPr>
+    </w:p>
+    <w:p>
+      <w:pPr>
+        <w:jc w:val="center"/>
+        <w:rPr>
+          <w:rFonts w:ascii="Arial" w:hAnsi="Arial" w:cs="Arial"/>
+          <w:sz w:val="28"/>
+        </w:rPr>
+      </w:pPr>
+    </w:p>
+    <w:p>
+      <w:pPr>
+        <w:jc w:val="center"/>
+        <w:rPr>
+          <w:rFonts w:ascii="Arial" w:hAnsi="Arial" w:cs="Arial"/>
+          <w:sz w:val="28"/>
+        </w:rPr>
+      </w:pPr>
+    </w:p>
+    <w:p>
+      <w:pPr>
+        <w:jc w:val="center"/>
+        <w:rPr>
+          <w:rFonts w:ascii="Arial" w:hAnsi="Arial" w:cs="Arial"/>
+          <w:sz w:val="28"/>
+        </w:rPr>
+      </w:pPr>
+    </w:p>
+    <w:p>
+      <w:pPr>
+        <w:jc w:val="center"/>
+        <w:rPr>
+          <w:rFonts w:ascii="Arial" w:hAnsi="Arial" w:cs="Arial"/>
+          <w:sz w:val="28"/>
+        </w:rPr>
+      </w:pPr>
+    </w:p>
+    <w:p>
+      <w:pPr>
+        <w:jc w:val="center"/>
+        <w:rPr>
+          <w:rFonts w:ascii="Arial" w:hAnsi="Arial" w:cs="Arial"/>
+          <w:sz w:val="28"/>
+        </w:rPr>
+      </w:pPr>
+    </w:p>
+    <w:p>
+      <w:pPr>
+        <w:jc w:val="center"/>
+        <w:rPr>
+          <w:rFonts w:ascii="Arial" w:hAnsi="Arial" w:cs="Arial"/>
+          <w:sz w:val="28"/>
+        </w:rPr>
+      </w:pPr>
+    </w:p>
+    <w:p>
+      <w:pPr>
+        <w:jc w:val="center"/>
+        <w:rPr>
+          <w:rFonts w:ascii="Arial" w:hAnsi="Arial" w:cs="Arial"/>
+          <w:sz w:val="28"/>
+        </w:rPr>
+      </w:pPr>
+    </w:p>
+    <w:p>
+      <w:pPr>
+        <w:jc w:val="center"/>
+        <w:rPr>
+          <w:rFonts w:ascii="Arial" w:hAnsi="Arial" w:cs="Arial"/>
+          <w:sz w:val="28"/>
+        </w:rPr>
+      </w:pPr>
+    </w:p>
+    <w:p>
+      <w:pPr>
+        <w:pStyle w:val="PargrafodaLista"/>
+        <w:numPr>
+          <w:ilvl w:val="0"/>
+          <w:numId w:val="1"/>
+        </w:numPr>
         <w:rPr>
           <w:rFonts w:ascii="Arial" w:hAnsi="Arial" w:cs="Arial"/>
           <w:sz w:val="28"/>
           <w:u w:val="single"/>
+        </w:rPr>
+      </w:pPr>
+      <w:r>
+        <w:rPr>
+          <w:rFonts w:ascii="Arial" w:hAnsi="Arial" w:cs="Arial"/>
+          <w:sz w:val="28"/>
+          <w:u w:val="single"/>
+        </w:rPr>
+        <w:lastRenderedPageBreak/>
+        <w:t>O jogo Distrify</w:t>
+      </w:r>
+    </w:p>
+    <w:p>
+      <w:pPr>
+        <w:rPr>
+          <w:rFonts w:ascii="Arial" w:hAnsi="Arial" w:cs="Arial"/>
+          <w:sz w:val="28"/>
+        </w:rPr>
+      </w:pPr>
+    </w:p>
+    <w:p>
+      <w:pPr>
+        <w:ind w:firstLine="708"/>
+        <w:jc w:val="both"/>
+        <w:rPr>
+          <w:rFonts w:ascii="Arial" w:hAnsi="Arial" w:cs="Arial"/>
+          <w:sz w:val="28"/>
+        </w:rPr>
+      </w:pPr>
+      <w:r>
+        <w:rPr>
+          <w:rFonts w:ascii="Arial" w:hAnsi="Arial" w:cs="Arial"/>
+          <w:sz w:val="28"/>
+        </w:rPr>
+        <w:t>O Distrify é um jogo de conexões jogado por dois jogadores. A cor das peças remontam para as duas cores mais básicas, preto e branco, sendo jogadas num tabuleiro em forma de quadrado, sendo que as dimensões recomendadas para o mesmo serão entre 9x9 e 19x19.</w:t>
+      </w:r>
+      <w:r>
+        <w:rPr>
+          <w:rFonts w:ascii="Arial" w:hAnsi="Arial" w:cs="Arial"/>
+          <w:sz w:val="28"/>
+        </w:rPr>
+        <w:t xml:space="preserve"> O jogo apresenta muitas reviravoltas táticas devido à sua mecânica muito primordial que penaliza os jogadores pela criação de linhas de 3 peças.</w:t>
+      </w:r>
+    </w:p>
+    <w:p>
+      <w:pPr>
+        <w:ind w:firstLine="708"/>
+        <w:jc w:val="both"/>
+        <w:rPr>
+          <w:rFonts w:ascii="Arial" w:hAnsi="Arial" w:cs="Arial"/>
+          <w:sz w:val="28"/>
+        </w:rPr>
+      </w:pPr>
+      <w:r>
+        <w:rPr>
+          <w:rFonts w:ascii="Arial" w:hAnsi="Arial" w:cs="Arial"/>
+          <w:sz w:val="28"/>
+        </w:rPr>
+        <w:t>As peças pretas são as peças a iniciar o jogo, sendo que o jogador deverá colocar uma pedra em qualquer sítio do tabuleiro. A partir desse momento os jogadores alternam a sua vez, sendo que a partir desse momento podem colocar até duas peças (das suas peças) em células vazias. Após esta colocação acontece o seguinte:</w:t>
+      </w:r>
+    </w:p>
+    <w:p>
+      <w:pPr>
+        <w:pStyle w:val="PargrafodaLista"/>
+        <w:numPr>
+          <w:ilvl w:val="0"/>
+          <w:numId w:val="2"/>
+        </w:numPr>
+        <w:jc w:val="both"/>
+        <w:rPr>
+          <w:rFonts w:ascii="Arial" w:hAnsi="Arial" w:cs="Arial"/>
+          <w:sz w:val="28"/>
+        </w:rPr>
+      </w:pPr>
+      <w:r>
+        <w:rPr>
+          <w:rFonts w:ascii="Arial" w:hAnsi="Arial" w:cs="Arial"/>
+          <w:sz w:val="28"/>
+        </w:rPr>
+        <w:t>As peças colocadas não podem ser adjacentes diagonalmente</w:t>
+      </w:r>
+    </w:p>
+    <w:p>
+      <w:pPr>
+        <w:pStyle w:val="PargrafodaLista"/>
+        <w:numPr>
+          <w:ilvl w:val="0"/>
+          <w:numId w:val="2"/>
+        </w:numPr>
+        <w:jc w:val="both"/>
+        <w:rPr>
+          <w:rFonts w:ascii="Arial" w:hAnsi="Arial" w:cs="Arial"/>
+          <w:sz w:val="28"/>
+        </w:rPr>
+      </w:pPr>
+      <w:r>
+        <w:rPr>
+          <w:rFonts w:ascii="Arial" w:hAnsi="Arial" w:cs="Arial"/>
+          <w:sz w:val="28"/>
+        </w:rPr>
+        <w:t>As peças colocadas não podem resultar numa linha horizontal, vertical ou diagonal composta por 3 peças “amigáveis”.</w:t>
+      </w:r>
+    </w:p>
+    <w:p>
+      <w:pPr>
+        <w:pStyle w:val="NormalWeb"/>
+        <w:shd w:val="clear" w:color="auto" w:fill="FFFFFF"/>
+        <w:spacing w:before="150" w:beforeAutospacing="0" w:after="150" w:afterAutospacing="0" w:line="222" w:lineRule="atLeast"/>
+        <w:rPr>
+          <w:rFonts w:ascii="Verdana" w:hAnsi="Verdana"/>
+          <w:color w:val="000000"/>
+          <w:sz w:val="18"/>
+          <w:szCs w:val="18"/>
+        </w:rPr>
+      </w:pPr>
+      <w:r>
+        <w:rPr>
+          <w:rFonts w:ascii="Arial" w:hAnsi="Arial" w:cs="Arial"/>
+          <w:sz w:val="28"/>
+        </w:rPr>
+        <w:tab/>
+      </w:r>
+      <w:r>
+        <w:rPr>
+          <w:rFonts w:ascii="Verdana" w:hAnsi="Verdana"/>
+          <w:color w:val="000000"/>
+          <w:sz w:val="18"/>
+          <w:szCs w:val="18"/>
+        </w:rPr>
+        <w:t xml:space="preserve">A </w:t>
+      </w:r>
+      <w:proofErr w:type="spellStart"/>
+      <w:r>
+        <w:rPr>
+          <w:rFonts w:ascii="Verdana" w:hAnsi="Verdana"/>
+          <w:color w:val="000000"/>
+          <w:sz w:val="18"/>
+          <w:szCs w:val="18"/>
+        </w:rPr>
+        <w:t>crosscut</w:t>
+      </w:r>
+      <w:proofErr w:type="spellEnd"/>
+      <w:r>
+        <w:rPr>
+          <w:rFonts w:ascii="Verdana" w:hAnsi="Verdana"/>
+          <w:color w:val="000000"/>
+          <w:sz w:val="18"/>
+          <w:szCs w:val="18"/>
+        </w:rPr>
+        <w:t xml:space="preserve"> </w:t>
+      </w:r>
+      <w:proofErr w:type="spellStart"/>
+      <w:r>
+        <w:rPr>
+          <w:rFonts w:ascii="Verdana" w:hAnsi="Verdana"/>
+          <w:color w:val="000000"/>
+          <w:sz w:val="18"/>
+          <w:szCs w:val="18"/>
+        </w:rPr>
+        <w:t>is</w:t>
+      </w:r>
+      <w:proofErr w:type="spellEnd"/>
+      <w:r>
+        <w:rPr>
+          <w:rFonts w:ascii="Verdana" w:hAnsi="Verdana"/>
+          <w:color w:val="000000"/>
+          <w:sz w:val="18"/>
+          <w:szCs w:val="18"/>
+        </w:rPr>
+        <w:t xml:space="preserve"> a 2x2 </w:t>
+      </w:r>
+      <w:proofErr w:type="spellStart"/>
+      <w:r>
+        <w:rPr>
+          <w:rFonts w:ascii="Verdana" w:hAnsi="Verdana"/>
+          <w:color w:val="000000"/>
+          <w:sz w:val="18"/>
+          <w:szCs w:val="18"/>
+        </w:rPr>
+        <w:t>square</w:t>
+      </w:r>
+      <w:proofErr w:type="spellEnd"/>
+      <w:r>
+        <w:rPr>
+          <w:rFonts w:ascii="Verdana" w:hAnsi="Verdana"/>
+          <w:color w:val="000000"/>
+          <w:sz w:val="18"/>
+          <w:szCs w:val="18"/>
+        </w:rPr>
+        <w:t xml:space="preserve"> in </w:t>
+      </w:r>
+      <w:proofErr w:type="spellStart"/>
+      <w:r>
+        <w:rPr>
+          <w:rFonts w:ascii="Verdana" w:hAnsi="Verdana"/>
+          <w:color w:val="000000"/>
+          <w:sz w:val="18"/>
+          <w:szCs w:val="18"/>
+        </w:rPr>
+        <w:t>which</w:t>
+      </w:r>
+      <w:proofErr w:type="spellEnd"/>
+      <w:r>
+        <w:rPr>
+          <w:rFonts w:ascii="Verdana" w:hAnsi="Verdana"/>
+          <w:color w:val="000000"/>
+          <w:sz w:val="18"/>
+          <w:szCs w:val="18"/>
+        </w:rPr>
+        <w:t xml:space="preserve"> </w:t>
+      </w:r>
+      <w:proofErr w:type="spellStart"/>
+      <w:r>
+        <w:rPr>
+          <w:rFonts w:ascii="Verdana" w:hAnsi="Verdana"/>
+          <w:color w:val="000000"/>
+          <w:sz w:val="18"/>
+          <w:szCs w:val="18"/>
+        </w:rPr>
+        <w:t>each</w:t>
+      </w:r>
+      <w:proofErr w:type="spellEnd"/>
+      <w:r>
+        <w:rPr>
+          <w:rFonts w:ascii="Verdana" w:hAnsi="Verdana"/>
+          <w:color w:val="000000"/>
+          <w:sz w:val="18"/>
+          <w:szCs w:val="18"/>
+        </w:rPr>
+        <w:t xml:space="preserve"> player </w:t>
+      </w:r>
+      <w:proofErr w:type="spellStart"/>
+      <w:r>
+        <w:rPr>
+          <w:rFonts w:ascii="Verdana" w:hAnsi="Verdana"/>
+          <w:color w:val="000000"/>
+          <w:sz w:val="18"/>
+          <w:szCs w:val="18"/>
+        </w:rPr>
+        <w:t>controls</w:t>
+      </w:r>
+      <w:proofErr w:type="spellEnd"/>
+      <w:r>
+        <w:rPr>
+          <w:rFonts w:ascii="Verdana" w:hAnsi="Verdana"/>
+          <w:color w:val="000000"/>
+          <w:sz w:val="18"/>
+          <w:szCs w:val="18"/>
+        </w:rPr>
+        <w:t xml:space="preserve"> a </w:t>
+      </w:r>
+      <w:proofErr w:type="spellStart"/>
+      <w:r>
+        <w:rPr>
+          <w:rFonts w:ascii="Verdana" w:hAnsi="Verdana"/>
+          <w:color w:val="000000"/>
+          <w:sz w:val="18"/>
+          <w:szCs w:val="18"/>
+        </w:rPr>
+        <w:t>pair</w:t>
+      </w:r>
+      <w:proofErr w:type="spellEnd"/>
+      <w:r>
+        <w:rPr>
+          <w:rFonts w:ascii="Verdana" w:hAnsi="Verdana"/>
+          <w:color w:val="000000"/>
+          <w:sz w:val="18"/>
+          <w:szCs w:val="18"/>
+        </w:rPr>
+        <w:t xml:space="preserve"> </w:t>
+      </w:r>
+      <w:proofErr w:type="spellStart"/>
+      <w:r>
+        <w:rPr>
+          <w:rFonts w:ascii="Verdana" w:hAnsi="Verdana"/>
+          <w:color w:val="000000"/>
+          <w:sz w:val="18"/>
+          <w:szCs w:val="18"/>
+        </w:rPr>
+        <w:t>of</w:t>
+      </w:r>
+      <w:proofErr w:type="spellEnd"/>
+      <w:r>
+        <w:rPr>
+          <w:rFonts w:ascii="Verdana" w:hAnsi="Verdana"/>
+          <w:color w:val="000000"/>
+          <w:sz w:val="18"/>
+          <w:szCs w:val="18"/>
+        </w:rPr>
+        <w:t xml:space="preserve"> </w:t>
+      </w:r>
+      <w:proofErr w:type="spellStart"/>
+      <w:r>
+        <w:rPr>
+          <w:rFonts w:ascii="Verdana" w:hAnsi="Verdana"/>
+          <w:color w:val="000000"/>
+          <w:sz w:val="18"/>
+          <w:szCs w:val="18"/>
+        </w:rPr>
+        <w:t>opposite</w:t>
+      </w:r>
+      <w:proofErr w:type="spellEnd"/>
+      <w:r>
+        <w:rPr>
+          <w:rFonts w:ascii="Verdana" w:hAnsi="Verdana"/>
+          <w:color w:val="000000"/>
+          <w:sz w:val="18"/>
+          <w:szCs w:val="18"/>
+        </w:rPr>
+        <w:t xml:space="preserve"> </w:t>
+      </w:r>
+      <w:proofErr w:type="spellStart"/>
+      <w:r>
+        <w:rPr>
+          <w:rFonts w:ascii="Verdana" w:hAnsi="Verdana"/>
+          <w:color w:val="000000"/>
+          <w:sz w:val="18"/>
+          <w:szCs w:val="18"/>
+        </w:rPr>
+        <w:t>corners</w:t>
+      </w:r>
+      <w:proofErr w:type="spellEnd"/>
+      <w:r>
+        <w:rPr>
+          <w:rFonts w:ascii="Verdana" w:hAnsi="Verdana"/>
+          <w:color w:val="000000"/>
+          <w:sz w:val="18"/>
+          <w:szCs w:val="18"/>
+        </w:rPr>
+        <w:t xml:space="preserve">; a </w:t>
+      </w:r>
+      <w:proofErr w:type="spellStart"/>
+      <w:r>
+        <w:rPr>
+          <w:rFonts w:ascii="Verdana" w:hAnsi="Verdana"/>
+          <w:color w:val="000000"/>
+          <w:sz w:val="18"/>
+          <w:szCs w:val="18"/>
+        </w:rPr>
+        <w:t>player's</w:t>
+      </w:r>
+      <w:proofErr w:type="spellEnd"/>
+      <w:r>
+        <w:rPr>
+          <w:rFonts w:ascii="Verdana" w:hAnsi="Verdana"/>
+          <w:color w:val="000000"/>
+          <w:sz w:val="18"/>
+          <w:szCs w:val="18"/>
+        </w:rPr>
+        <w:t xml:space="preserve"> move </w:t>
+      </w:r>
+      <w:proofErr w:type="spellStart"/>
+      <w:r>
+        <w:rPr>
+          <w:rFonts w:ascii="Verdana" w:hAnsi="Verdana"/>
+          <w:color w:val="000000"/>
+          <w:sz w:val="18"/>
+          <w:szCs w:val="18"/>
+        </w:rPr>
+        <w:t>may</w:t>
+      </w:r>
+      <w:proofErr w:type="spellEnd"/>
+      <w:r>
+        <w:rPr>
+          <w:rFonts w:ascii="Verdana" w:hAnsi="Verdana"/>
+          <w:color w:val="000000"/>
+          <w:sz w:val="18"/>
+          <w:szCs w:val="18"/>
+        </w:rPr>
+        <w:t xml:space="preserve"> </w:t>
+      </w:r>
+      <w:proofErr w:type="spellStart"/>
+      <w:r>
+        <w:rPr>
+          <w:rFonts w:ascii="Verdana" w:hAnsi="Verdana"/>
+          <w:color w:val="000000"/>
+          <w:sz w:val="18"/>
+          <w:szCs w:val="18"/>
+        </w:rPr>
+        <w:t>never</w:t>
+      </w:r>
+      <w:proofErr w:type="spellEnd"/>
+      <w:r>
+        <w:rPr>
+          <w:rFonts w:ascii="Verdana" w:hAnsi="Verdana"/>
+          <w:color w:val="000000"/>
+          <w:sz w:val="18"/>
+          <w:szCs w:val="18"/>
+        </w:rPr>
+        <w:t xml:space="preserve"> </w:t>
+      </w:r>
+      <w:proofErr w:type="spellStart"/>
+      <w:r>
+        <w:rPr>
+          <w:rFonts w:ascii="Verdana" w:hAnsi="Verdana"/>
+          <w:color w:val="000000"/>
+          <w:sz w:val="18"/>
+          <w:szCs w:val="18"/>
+        </w:rPr>
+        <w:t>result</w:t>
+      </w:r>
+      <w:proofErr w:type="spellEnd"/>
+      <w:r>
+        <w:rPr>
+          <w:rFonts w:ascii="Verdana" w:hAnsi="Verdana"/>
+          <w:color w:val="000000"/>
+          <w:sz w:val="18"/>
+          <w:szCs w:val="18"/>
+        </w:rPr>
+        <w:t xml:space="preserve"> </w:t>
+      </w:r>
+      <w:r>
+        <w:rPr>
+          <w:rFonts w:ascii="Verdana" w:hAnsi="Verdana"/>
+          <w:color w:val="000000"/>
+          <w:sz w:val="18"/>
+          <w:szCs w:val="18"/>
+        </w:rPr>
+        <w:t xml:space="preserve">in </w:t>
+      </w:r>
+      <w:proofErr w:type="spellStart"/>
+      <w:r>
+        <w:rPr>
+          <w:rFonts w:ascii="Verdana" w:hAnsi="Verdana"/>
+          <w:color w:val="000000"/>
+          <w:sz w:val="18"/>
+          <w:szCs w:val="18"/>
+        </w:rPr>
+        <w:t>the</w:t>
+      </w:r>
+      <w:proofErr w:type="spellEnd"/>
+      <w:r>
+        <w:rPr>
+          <w:rFonts w:ascii="Verdana" w:hAnsi="Verdana"/>
+          <w:color w:val="000000"/>
+          <w:sz w:val="18"/>
+          <w:szCs w:val="18"/>
+        </w:rPr>
+        <w:t xml:space="preserve"> </w:t>
+      </w:r>
+      <w:proofErr w:type="spellStart"/>
+      <w:r>
+        <w:rPr>
+          <w:rFonts w:ascii="Verdana" w:hAnsi="Verdana"/>
+          <w:color w:val="000000"/>
+          <w:sz w:val="18"/>
+          <w:szCs w:val="18"/>
+        </w:rPr>
+        <w:t>formation</w:t>
+      </w:r>
+      <w:proofErr w:type="spellEnd"/>
+      <w:r>
+        <w:rPr>
+          <w:rFonts w:ascii="Verdana" w:hAnsi="Verdana"/>
+          <w:color w:val="000000"/>
+          <w:sz w:val="18"/>
+          <w:szCs w:val="18"/>
+        </w:rPr>
+        <w:t xml:space="preserve"> </w:t>
+      </w:r>
+      <w:proofErr w:type="spellStart"/>
+      <w:r>
+        <w:rPr>
+          <w:rFonts w:ascii="Verdana" w:hAnsi="Verdana"/>
+          <w:color w:val="000000"/>
+          <w:sz w:val="18"/>
+          <w:szCs w:val="18"/>
+        </w:rPr>
+        <w:t>of</w:t>
+      </w:r>
+      <w:proofErr w:type="spellEnd"/>
+      <w:r>
+        <w:rPr>
+          <w:rFonts w:ascii="Verdana" w:hAnsi="Verdana"/>
+          <w:color w:val="000000"/>
+          <w:sz w:val="18"/>
+          <w:szCs w:val="18"/>
+        </w:rPr>
+        <w:t xml:space="preserve"> a </w:t>
+      </w:r>
+      <w:proofErr w:type="spellStart"/>
+      <w:r>
+        <w:rPr>
+          <w:rFonts w:ascii="Verdana" w:hAnsi="Verdana"/>
+          <w:color w:val="000000"/>
+          <w:sz w:val="18"/>
+          <w:szCs w:val="18"/>
+        </w:rPr>
+        <w:t>crosscut</w:t>
+      </w:r>
+      <w:proofErr w:type="spellEnd"/>
+      <w:r>
+        <w:rPr>
+          <w:rFonts w:ascii="Verdana" w:hAnsi="Verdana"/>
+          <w:color w:val="000000"/>
+          <w:sz w:val="18"/>
+          <w:szCs w:val="18"/>
+        </w:rPr>
+        <w:t>.</w:t>
+      </w:r>
+    </w:p>
+    <w:p>
+      <w:pPr>
+        <w:rPr>
+          <w:rFonts w:ascii="Arial" w:hAnsi="Arial" w:cs="Arial"/>
+          <w:sz w:val="28"/>
+        </w:rPr>
+      </w:pPr>
+      <w:r>
+        <w:rPr>
+          <w:rFonts w:ascii="Arial" w:hAnsi="Arial" w:cs="Arial"/>
+          <w:sz w:val="28"/>
+        </w:rPr>
+        <w:tab/>
+        <w:t xml:space="preserve">O jogador que tem as peças </w:t>
+      </w:r>
+      <w:r>
+        <w:rPr>
+          <w:rFonts w:ascii="Arial" w:hAnsi="Arial" w:cs="Arial"/>
+          <w:sz w:val="28"/>
+          <w:u w:val="single"/>
+        </w:rPr>
+        <w:t>pretas</w:t>
+      </w:r>
+      <w:r>
+        <w:rPr>
+          <w:rFonts w:ascii="Arial" w:hAnsi="Arial" w:cs="Arial"/>
+          <w:sz w:val="28"/>
+        </w:rPr>
+        <w:t xml:space="preserve"> ganha se existir um caminho ortogonal ou diagonal adjacente de peças pretas que atravessa o tabuleiro de um lado ao outro (neste caso que vai desde a parte de cima do tabuleiro até à parte de baixo do mesmo), </w:t>
+      </w:r>
+      <w:proofErr w:type="gramStart"/>
+      <w:r>
+        <w:rPr>
+          <w:rFonts w:ascii="Arial" w:hAnsi="Arial" w:cs="Arial"/>
+          <w:sz w:val="28"/>
+        </w:rPr>
+        <w:t>enquanto que</w:t>
+      </w:r>
+      <w:proofErr w:type="gramEnd"/>
+      <w:r>
+        <w:rPr>
+          <w:rFonts w:ascii="Arial" w:hAnsi="Arial" w:cs="Arial"/>
+          <w:sz w:val="28"/>
+        </w:rPr>
+        <w:t xml:space="preserve"> o jogador com as peças </w:t>
+      </w:r>
+      <w:r>
+        <w:rPr>
+          <w:rFonts w:ascii="Arial" w:hAnsi="Arial" w:cs="Arial"/>
+          <w:sz w:val="28"/>
+          <w:u w:val="single"/>
+        </w:rPr>
+        <w:t>brancas</w:t>
+      </w:r>
+      <w:r>
+        <w:rPr>
+          <w:rFonts w:ascii="Arial" w:hAnsi="Arial" w:cs="Arial"/>
+          <w:sz w:val="28"/>
+        </w:rPr>
+        <w:t xml:space="preserve"> ganha se conseguir realizar o mesmo, mas utilizando os lados do tabuleiro (ou seja, atravessar o tabuleiro do lado esquerdo para o lado direito).</w:t>
+      </w:r>
+    </w:p>
+    <w:p>
+      <w:pPr>
+        <w:rPr>
+          <w:rFonts w:ascii="Arial" w:hAnsi="Arial" w:cs="Arial"/>
+          <w:sz w:val="28"/>
+        </w:rPr>
+      </w:pPr>
+    </w:p>
+    <w:p>
+      <w:pPr>
+        <w:rPr>
+          <w:rFonts w:ascii="Arial" w:hAnsi="Arial" w:cs="Arial"/>
+          <w:sz w:val="28"/>
+        </w:rPr>
+      </w:pPr>
+    </w:p>
+    <w:p>
+      <w:pPr>
+        <w:rPr>
+          <w:rFonts w:ascii="Arial" w:hAnsi="Arial" w:cs="Arial"/>
+          <w:sz w:val="28"/>
+        </w:rPr>
+      </w:pPr>
+    </w:p>
+    <w:p>
+      <w:pPr>
+        <w:rPr>
+          <w:rFonts w:ascii="Arial" w:hAnsi="Arial" w:cs="Arial"/>
+          <w:sz w:val="28"/>
+        </w:rPr>
+      </w:pPr>
+    </w:p>
+    <w:p>
+      <w:pPr>
+        <w:rPr>
+          <w:rFonts w:ascii="Arial" w:hAnsi="Arial" w:cs="Arial"/>
+          <w:sz w:val="28"/>
+        </w:rPr>
+      </w:pPr>
+    </w:p>
+    <w:p>
+      <w:pPr>
+        <w:rPr>
+          <w:rFonts w:ascii="Arial" w:hAnsi="Arial" w:cs="Arial"/>
+          <w:sz w:val="28"/>
+        </w:rPr>
+      </w:pPr>
+    </w:p>
+    <w:p>
+      <w:pPr>
+        <w:rPr>
+          <w:rFonts w:ascii="Arial" w:hAnsi="Arial" w:cs="Arial"/>
+          <w:sz w:val="28"/>
+        </w:rPr>
+      </w:pPr>
+    </w:p>
+    <w:p>
+      <w:pPr>
+        <w:rPr>
+          <w:rFonts w:ascii="Arial" w:hAnsi="Arial" w:cs="Arial"/>
+          <w:sz w:val="28"/>
+        </w:rPr>
+      </w:pPr>
+      <w:r>
+        <w:rPr>
+          <w:rFonts w:ascii="Arial" w:hAnsi="Arial" w:cs="Arial"/>
+          <w:sz w:val="28"/>
+        </w:rPr>
+        <w:lastRenderedPageBreak/>
+        <w:t>Fontes:</w:t>
+      </w:r>
+    </w:p>
+    <w:p>
+      <w:pPr>
+        <w:rPr>
+          <w:rFonts w:ascii="Arial" w:hAnsi="Arial" w:cs="Arial"/>
+          <w:sz w:val="28"/>
+        </w:rPr>
+      </w:pPr>
+      <w:hyperlink r:id="rId8" w:history="1">
+        <w:r>
+          <w:rPr>
+            <w:rStyle w:val="Hiperligao"/>
+            <w:rFonts w:ascii="Arial" w:hAnsi="Arial" w:cs="Arial"/>
+            <w:sz w:val="28"/>
+          </w:rPr>
+          <w:t>https://boardgamegeek.com/boardgame/182752/distrify</w:t>
+        </w:r>
+      </w:hyperlink>
+    </w:p>
+    <w:p>
+      <w:pPr>
+        <w:rPr>
+          <w:rFonts w:ascii="Arial" w:hAnsi="Arial" w:cs="Arial"/>
+          <w:sz w:val="28"/>
+        </w:rPr>
+      </w:pPr>
+    </w:p>
+    <w:p>
+      <w:pPr>
+        <w:rPr>
+          <w:rFonts w:ascii="Arial" w:hAnsi="Arial" w:cs="Arial"/>
+          <w:sz w:val="28"/>
         </w:rPr>
       </w:pPr>
       <w:bookmarkStart w:id="0" w:name="_GoBack"/>
@@ -407,6 +1329,269 @@
     </w:sectPr>
   </w:body>
 </w:document>
+</file>
+
+<file path=word/endnotes.xml><?xml version="1.0" encoding="utf-8"?>
+<w:endnotes xmlns:wpc="http://schemas.microsoft.com/office/word/2010/wordprocessingCanvas" xmlns:mc="http://schemas.openxmlformats.org/markup-compatibility/2006" xmlns:o="urn:schemas-microsoft-com:office:office" xmlns:r="http://schemas.openxmlformats.org/officeDocument/2006/relationships" xmlns:m="http://schemas.openxmlformats.org/officeDocument/2006/math" xmlns:v="urn:schemas-microsoft-com:vml" xmlns:wp14="http://schemas.microsoft.com/office/word/2010/wordprocessingDrawing" xmlns:wp="http://schemas.openxmlformats.org/drawingml/2006/wordprocessingDrawing" xmlns:w10="urn:schemas-microsoft-com:office:word" xmlns:w="http://schemas.openxmlformats.org/wordprocessingml/2006/main" xmlns:w14="http://schemas.microsoft.com/office/word/2010/wordml" xmlns:w15="http://schemas.microsoft.com/office/word/2012/wordml" xmlns:wpg="http://schemas.microsoft.com/office/word/2010/wordprocessingGroup" xmlns:wpi="http://schemas.microsoft.com/office/word/2010/wordprocessingInk" xmlns:wne="http://schemas.microsoft.com/office/word/2006/wordml" xmlns:wps="http://schemas.microsoft.com/office/word/2010/wordprocessingShape" mc:Ignorable="w14 w15 wp14">
+  <w:endnote w:type="separator" w:id="-1">
+    <w:p>
+      <w:pPr>
+        <w:spacing w:after="0" w:line="240" w:lineRule="auto"/>
+      </w:pPr>
+      <w:r>
+        <w:separator/>
+      </w:r>
+    </w:p>
+  </w:endnote>
+  <w:endnote w:type="continuationSeparator" w:id="0">
+    <w:p>
+      <w:pPr>
+        <w:spacing w:after="0" w:line="240" w:lineRule="auto"/>
+      </w:pPr>
+      <w:r>
+        <w:continuationSeparator/>
+      </w:r>
+    </w:p>
+  </w:endnote>
+</w:endnotes>
+</file>
+
+<file path=word/footnotes.xml><?xml version="1.0" encoding="utf-8"?>
+<w:footnotes xmlns:wpc="http://schemas.microsoft.com/office/word/2010/wordprocessingCanvas" xmlns:mc="http://schemas.openxmlformats.org/markup-compatibility/2006" xmlns:o="urn:schemas-microsoft-com:office:office" xmlns:r="http://schemas.openxmlformats.org/officeDocument/2006/relationships" xmlns:m="http://schemas.openxmlformats.org/officeDocument/2006/math" xmlns:v="urn:schemas-microsoft-com:vml" xmlns:wp14="http://schemas.microsoft.com/office/word/2010/wordprocessingDrawing" xmlns:wp="http://schemas.openxmlformats.org/drawingml/2006/wordprocessingDrawing" xmlns:w10="urn:schemas-microsoft-com:office:word" xmlns:w="http://schemas.openxmlformats.org/wordprocessingml/2006/main" xmlns:w14="http://schemas.microsoft.com/office/word/2010/wordml" xmlns:w15="http://schemas.microsoft.com/office/word/2012/wordml" xmlns:wpg="http://schemas.microsoft.com/office/word/2010/wordprocessingGroup" xmlns:wpi="http://schemas.microsoft.com/office/word/2010/wordprocessingInk" xmlns:wne="http://schemas.microsoft.com/office/word/2006/wordml" xmlns:wps="http://schemas.microsoft.com/office/word/2010/wordprocessingShape" mc:Ignorable="w14 w15 wp14">
+  <w:footnote w:type="separator" w:id="-1">
+    <w:p>
+      <w:pPr>
+        <w:spacing w:after="0" w:line="240" w:lineRule="auto"/>
+      </w:pPr>
+      <w:r>
+        <w:separator/>
+      </w:r>
+    </w:p>
+  </w:footnote>
+  <w:footnote w:type="continuationSeparator" w:id="0">
+    <w:p>
+      <w:pPr>
+        <w:spacing w:after="0" w:line="240" w:lineRule="auto"/>
+      </w:pPr>
+      <w:r>
+        <w:continuationSeparator/>
+      </w:r>
+    </w:p>
+  </w:footnote>
+</w:footnotes>
+</file>
+
+<file path=word/numbering.xml><?xml version="1.0" encoding="utf-8"?>
+<w:numbering xmlns:wpc="http://schemas.microsoft.com/office/word/2010/wordprocessingCanvas" xmlns:mc="http://schemas.openxmlformats.org/markup-compatibility/2006" xmlns:o="urn:schemas-microsoft-com:office:office" xmlns:r="http://schemas.openxmlformats.org/officeDocument/2006/relationships" xmlns:m="http://schemas.openxmlformats.org/officeDocument/2006/math" xmlns:v="urn:schemas-microsoft-com:vml" xmlns:wp14="http://schemas.microsoft.com/office/word/2010/wordprocessingDrawing" xmlns:wp="http://schemas.openxmlformats.org/drawingml/2006/wordprocessingDrawing" xmlns:w10="urn:schemas-microsoft-com:office:word" xmlns:w="http://schemas.openxmlformats.org/wordprocessingml/2006/main" xmlns:w14="http://schemas.microsoft.com/office/word/2010/wordml" xmlns:w15="http://schemas.microsoft.com/office/word/2012/wordml" xmlns:wpg="http://schemas.microsoft.com/office/word/2010/wordprocessingGroup" xmlns:wpi="http://schemas.microsoft.com/office/word/2010/wordprocessingInk" xmlns:wne="http://schemas.microsoft.com/office/word/2006/wordml" xmlns:wps="http://schemas.microsoft.com/office/word/2010/wordprocessingShape" mc:Ignorable="w14 w15 wp14">
+  <w:abstractNum w:abstractNumId="0" w15:restartNumberingAfterBreak="0">
+    <w:nsid w:val="46254F22"/>
+    <w:multiLevelType w:val="hybridMultilevel"/>
+    <w:tmpl w:val="07826E3C"/>
+    <w:lvl w:ilvl="0" w:tplc="08160001">
+      <w:start w:val="1"/>
+      <w:numFmt w:val="bullet"/>
+      <w:lvlText w:val=""/>
+      <w:lvlJc w:val="left"/>
+      <w:pPr>
+        <w:ind w:left="1505" w:hanging="360"/>
+      </w:pPr>
+      <w:rPr>
+        <w:rFonts w:ascii="Symbol" w:hAnsi="Symbol" w:hint="default"/>
+      </w:rPr>
+    </w:lvl>
+    <w:lvl w:ilvl="1" w:tplc="08160003" w:tentative="1">
+      <w:start w:val="1"/>
+      <w:numFmt w:val="bullet"/>
+      <w:lvlText w:val="o"/>
+      <w:lvlJc w:val="left"/>
+      <w:pPr>
+        <w:ind w:left="2225" w:hanging="360"/>
+      </w:pPr>
+      <w:rPr>
+        <w:rFonts w:ascii="Courier New" w:hAnsi="Courier New" w:cs="Courier New" w:hint="default"/>
+      </w:rPr>
+    </w:lvl>
+    <w:lvl w:ilvl="2" w:tplc="08160005" w:tentative="1">
+      <w:start w:val="1"/>
+      <w:numFmt w:val="bullet"/>
+      <w:lvlText w:val=""/>
+      <w:lvlJc w:val="left"/>
+      <w:pPr>
+        <w:ind w:left="2945" w:hanging="360"/>
+      </w:pPr>
+      <w:rPr>
+        <w:rFonts w:ascii="Wingdings" w:hAnsi="Wingdings" w:hint="default"/>
+      </w:rPr>
+    </w:lvl>
+    <w:lvl w:ilvl="3" w:tplc="08160001" w:tentative="1">
+      <w:start w:val="1"/>
+      <w:numFmt w:val="bullet"/>
+      <w:lvlText w:val=""/>
+      <w:lvlJc w:val="left"/>
+      <w:pPr>
+        <w:ind w:left="3665" w:hanging="360"/>
+      </w:pPr>
+      <w:rPr>
+        <w:rFonts w:ascii="Symbol" w:hAnsi="Symbol" w:hint="default"/>
+      </w:rPr>
+    </w:lvl>
+    <w:lvl w:ilvl="4" w:tplc="08160003" w:tentative="1">
+      <w:start w:val="1"/>
+      <w:numFmt w:val="bullet"/>
+      <w:lvlText w:val="o"/>
+      <w:lvlJc w:val="left"/>
+      <w:pPr>
+        <w:ind w:left="4385" w:hanging="360"/>
+      </w:pPr>
+      <w:rPr>
+        <w:rFonts w:ascii="Courier New" w:hAnsi="Courier New" w:cs="Courier New" w:hint="default"/>
+      </w:rPr>
+    </w:lvl>
+    <w:lvl w:ilvl="5" w:tplc="08160005" w:tentative="1">
+      <w:start w:val="1"/>
+      <w:numFmt w:val="bullet"/>
+      <w:lvlText w:val=""/>
+      <w:lvlJc w:val="left"/>
+      <w:pPr>
+        <w:ind w:left="5105" w:hanging="360"/>
+      </w:pPr>
+      <w:rPr>
+        <w:rFonts w:ascii="Wingdings" w:hAnsi="Wingdings" w:hint="default"/>
+      </w:rPr>
+    </w:lvl>
+    <w:lvl w:ilvl="6" w:tplc="08160001" w:tentative="1">
+      <w:start w:val="1"/>
+      <w:numFmt w:val="bullet"/>
+      <w:lvlText w:val=""/>
+      <w:lvlJc w:val="left"/>
+      <w:pPr>
+        <w:ind w:left="5825" w:hanging="360"/>
+      </w:pPr>
+      <w:rPr>
+        <w:rFonts w:ascii="Symbol" w:hAnsi="Symbol" w:hint="default"/>
+      </w:rPr>
+    </w:lvl>
+    <w:lvl w:ilvl="7" w:tplc="08160003" w:tentative="1">
+      <w:start w:val="1"/>
+      <w:numFmt w:val="bullet"/>
+      <w:lvlText w:val="o"/>
+      <w:lvlJc w:val="left"/>
+      <w:pPr>
+        <w:ind w:left="6545" w:hanging="360"/>
+      </w:pPr>
+      <w:rPr>
+        <w:rFonts w:ascii="Courier New" w:hAnsi="Courier New" w:cs="Courier New" w:hint="default"/>
+      </w:rPr>
+    </w:lvl>
+    <w:lvl w:ilvl="8" w:tplc="08160005" w:tentative="1">
+      <w:start w:val="1"/>
+      <w:numFmt w:val="bullet"/>
+      <w:lvlText w:val=""/>
+      <w:lvlJc w:val="left"/>
+      <w:pPr>
+        <w:ind w:left="7265" w:hanging="360"/>
+      </w:pPr>
+      <w:rPr>
+        <w:rFonts w:ascii="Wingdings" w:hAnsi="Wingdings" w:hint="default"/>
+      </w:rPr>
+    </w:lvl>
+  </w:abstractNum>
+  <w:abstractNum w:abstractNumId="1" w15:restartNumberingAfterBreak="0">
+    <w:nsid w:val="6E005697"/>
+    <w:multiLevelType w:val="hybridMultilevel"/>
+    <w:tmpl w:val="2A4ACA32"/>
+    <w:lvl w:ilvl="0" w:tplc="0816000F">
+      <w:start w:val="1"/>
+      <w:numFmt w:val="decimal"/>
+      <w:lvlText w:val="%1."/>
+      <w:lvlJc w:val="left"/>
+      <w:pPr>
+        <w:ind w:left="720" w:hanging="360"/>
+      </w:pPr>
+      <w:rPr>
+        <w:rFonts w:hint="default"/>
+      </w:rPr>
+    </w:lvl>
+    <w:lvl w:ilvl="1" w:tplc="08160019" w:tentative="1">
+      <w:start w:val="1"/>
+      <w:numFmt w:val="lowerLetter"/>
+      <w:lvlText w:val="%2."/>
+      <w:lvlJc w:val="left"/>
+      <w:pPr>
+        <w:ind w:left="1440" w:hanging="360"/>
+      </w:pPr>
+    </w:lvl>
+    <w:lvl w:ilvl="2" w:tplc="0816001B" w:tentative="1">
+      <w:start w:val="1"/>
+      <w:numFmt w:val="lowerRoman"/>
+      <w:lvlText w:val="%3."/>
+      <w:lvlJc w:val="right"/>
+      <w:pPr>
+        <w:ind w:left="2160" w:hanging="180"/>
+      </w:pPr>
+    </w:lvl>
+    <w:lvl w:ilvl="3" w:tplc="0816000F" w:tentative="1">
+      <w:start w:val="1"/>
+      <w:numFmt w:val="decimal"/>
+      <w:lvlText w:val="%4."/>
+      <w:lvlJc w:val="left"/>
+      <w:pPr>
+        <w:ind w:left="2880" w:hanging="360"/>
+      </w:pPr>
+    </w:lvl>
+    <w:lvl w:ilvl="4" w:tplc="08160019" w:tentative="1">
+      <w:start w:val="1"/>
+      <w:numFmt w:val="lowerLetter"/>
+      <w:lvlText w:val="%5."/>
+      <w:lvlJc w:val="left"/>
+      <w:pPr>
+        <w:ind w:left="3600" w:hanging="360"/>
+      </w:pPr>
+    </w:lvl>
+    <w:lvl w:ilvl="5" w:tplc="0816001B" w:tentative="1">
+      <w:start w:val="1"/>
+      <w:numFmt w:val="lowerRoman"/>
+      <w:lvlText w:val="%6."/>
+      <w:lvlJc w:val="right"/>
+      <w:pPr>
+        <w:ind w:left="4320" w:hanging="180"/>
+      </w:pPr>
+    </w:lvl>
+    <w:lvl w:ilvl="6" w:tplc="0816000F" w:tentative="1">
+      <w:start w:val="1"/>
+      <w:numFmt w:val="decimal"/>
+      <w:lvlText w:val="%7."/>
+      <w:lvlJc w:val="left"/>
+      <w:pPr>
+        <w:ind w:left="5040" w:hanging="360"/>
+      </w:pPr>
+    </w:lvl>
+    <w:lvl w:ilvl="7" w:tplc="08160019" w:tentative="1">
+      <w:start w:val="1"/>
+      <w:numFmt w:val="lowerLetter"/>
+      <w:lvlText w:val="%8."/>
+      <w:lvlJc w:val="left"/>
+      <w:pPr>
+        <w:ind w:left="5760" w:hanging="360"/>
+      </w:pPr>
+    </w:lvl>
+    <w:lvl w:ilvl="8" w:tplc="0816001B" w:tentative="1">
+      <w:start w:val="1"/>
+      <w:numFmt w:val="lowerRoman"/>
+      <w:lvlText w:val="%9."/>
+      <w:lvlJc w:val="right"/>
+      <w:pPr>
+        <w:ind w:left="6480" w:hanging="180"/>
+      </w:pPr>
+    </w:lvl>
+  </w:abstractNum>
+  <w:num w:numId="1">
+    <w:abstractNumId w:val="1"/>
+  </w:num>
+  <w:num w:numId="2">
+    <w:abstractNumId w:val="0"/>
+  </w:num>
+</w:numbering>
 </file>
 
 <file path=word/styles.xml><?xml version="1.0" encoding="utf-8"?>
@@ -830,6 +2015,104 @@
     <w:semiHidden/>
     <w:unhideWhenUsed/>
   </w:style>
+  <w:style w:type="paragraph" w:styleId="PargrafodaLista">
+    <w:name w:val="List Paragraph"/>
+    <w:basedOn w:val="Normal"/>
+    <w:uiPriority w:val="34"/>
+    <w:qFormat/>
+    <w:rsid w:val="00A2718E"/>
+    <w:pPr>
+      <w:ind w:left="720"/>
+      <w:contextualSpacing/>
+    </w:pPr>
+  </w:style>
+  <w:style w:type="paragraph" w:styleId="NormalWeb">
+    <w:name w:val="Normal (Web)"/>
+    <w:basedOn w:val="Normal"/>
+    <w:uiPriority w:val="99"/>
+    <w:unhideWhenUsed/>
+    <w:rsid w:val="00A2718E"/>
+    <w:pPr>
+      <w:spacing w:before="100" w:beforeAutospacing="1" w:after="100" w:afterAutospacing="1" w:line="240" w:lineRule="auto"/>
+    </w:pPr>
+    <w:rPr>
+      <w:rFonts w:ascii="Times New Roman" w:eastAsia="Times New Roman" w:hAnsi="Times New Roman" w:cs="Times New Roman"/>
+      <w:sz w:val="24"/>
+      <w:szCs w:val="24"/>
+      <w:lang w:eastAsia="pt-PT"/>
+    </w:rPr>
+  </w:style>
+  <w:style w:type="character" w:styleId="Forte">
+    <w:name w:val="Strong"/>
+    <w:basedOn w:val="Tipodeletrapredefinidodopargrafo"/>
+    <w:uiPriority w:val="22"/>
+    <w:qFormat/>
+    <w:rsid w:val="00A2718E"/>
+    <w:rPr>
+      <w:b/>
+      <w:bCs/>
+    </w:rPr>
+  </w:style>
+  <w:style w:type="character" w:customStyle="1" w:styleId="apple-converted-space">
+    <w:name w:val="apple-converted-space"/>
+    <w:basedOn w:val="Tipodeletrapredefinidodopargrafo"/>
+    <w:rsid w:val="00A2718E"/>
+  </w:style>
+  <w:style w:type="paragraph" w:styleId="Cabealho">
+    <w:name w:val="header"/>
+    <w:basedOn w:val="Normal"/>
+    <w:link w:val="CabealhoCarter"/>
+    <w:uiPriority w:val="99"/>
+    <w:unhideWhenUsed/>
+    <w:rsid w:val="00AE4369"/>
+    <w:pPr>
+      <w:tabs>
+        <w:tab w:val="center" w:pos="4252"/>
+        <w:tab w:val="right" w:pos="8504"/>
+      </w:tabs>
+      <w:spacing w:after="0" w:line="240" w:lineRule="auto"/>
+    </w:pPr>
+  </w:style>
+  <w:style w:type="character" w:customStyle="1" w:styleId="CabealhoCarter">
+    <w:name w:val="Cabeçalho Caráter"/>
+    <w:basedOn w:val="Tipodeletrapredefinidodopargrafo"/>
+    <w:link w:val="Cabealho"/>
+    <w:uiPriority w:val="99"/>
+    <w:rsid w:val="00AE4369"/>
+  </w:style>
+  <w:style w:type="paragraph" w:styleId="Rodap">
+    <w:name w:val="footer"/>
+    <w:basedOn w:val="Normal"/>
+    <w:link w:val="RodapCarter"/>
+    <w:uiPriority w:val="99"/>
+    <w:unhideWhenUsed/>
+    <w:rsid w:val="00AE4369"/>
+    <w:pPr>
+      <w:tabs>
+        <w:tab w:val="center" w:pos="4252"/>
+        <w:tab w:val="right" w:pos="8504"/>
+      </w:tabs>
+      <w:spacing w:after="0" w:line="240" w:lineRule="auto"/>
+    </w:pPr>
+  </w:style>
+  <w:style w:type="character" w:customStyle="1" w:styleId="RodapCarter">
+    <w:name w:val="Rodapé Caráter"/>
+    <w:basedOn w:val="Tipodeletrapredefinidodopargrafo"/>
+    <w:link w:val="Rodap"/>
+    <w:uiPriority w:val="99"/>
+    <w:rsid w:val="00AE4369"/>
+  </w:style>
+  <w:style w:type="character" w:styleId="Hiperligao">
+    <w:name w:val="Hyperlink"/>
+    <w:basedOn w:val="Tipodeletrapredefinidodopargrafo"/>
+    <w:uiPriority w:val="99"/>
+    <w:unhideWhenUsed/>
+    <w:rsid w:val="00AE4369"/>
+    <w:rPr>
+      <w:color w:val="0563C1" w:themeColor="hyperlink"/>
+      <w:u w:val="single"/>
+    </w:rPr>
+  </w:style>
 </w:styles>
 </file>
 

</xml_diff>